<commit_message>
minifixes in code and in a report
</commit_message>
<xml_diff>
--- a/pract4/Практ4_Евдокимова_21205.docx
+++ b/pract4/Практ4_Евдокимова_21205.docx
@@ -1804,7 +1804,48 @@
         <w:br/>
         <w:t xml:space="preserve">Размер матриц, при котором время программы составляет не менее 30сек: </w:t>
         <w:br/>
-        <w:t>6168 3000 5184.</w:t>
+      </w:r>
+      <w:r>
+        <w:rPr>
+          <w:sz w:val="24"/>
+        </w:rPr>
+        <w:t xml:space="preserve">A = [ </w:t>
+      </w:r>
+      <w:r>
+        <w:rPr>
+          <w:sz w:val="24"/>
+        </w:rPr>
+        <w:t xml:space="preserve">6168 </w:t>
+      </w:r>
+      <w:r>
+        <w:rPr>
+          <w:sz w:val="24"/>
+        </w:rPr>
+        <w:t xml:space="preserve">x </w:t>
+      </w:r>
+      <w:r>
+        <w:rPr>
+          <w:sz w:val="24"/>
+        </w:rPr>
+        <w:t>3000</w:t>
+      </w:r>
+      <w:r>
+        <w:rPr>
+          <w:sz w:val="24"/>
+        </w:rPr>
+        <w:t xml:space="preserve">], B = [ 3000  x </w:t>
+      </w:r>
+      <w:r>
+        <w:rPr>
+          <w:sz w:val="24"/>
+        </w:rPr>
+        <w:t xml:space="preserve">5184 </w:t>
+      </w:r>
+      <w:r>
+        <w:rPr>
+          <w:sz w:val="24"/>
+        </w:rPr>
+        <w:t>].</w:t>
       </w:r>
     </w:p>
     <w:p>
@@ -2767,32 +2808,6 @@
         <w:t>Сравним результаты профилирования решеток размером 2x4 и 4x2:</w:t>
       </w:r>
     </w:p>
-    <w:p>
-      <w:pPr>
-        <w:pStyle w:val="ListParagraph"/>
-        <w:numPr>
-          <w:ilvl w:val="0"/>
-          <w:numId w:val="0"/>
-        </w:numPr>
-        <w:spacing w:lineRule="auto" w:line="360"/>
-        <w:ind w:left="993" w:right="0" w:hanging="0"/>
-        <w:rPr>
-          <w:rFonts w:ascii="Times New Roman" w:hAnsi="Times New Roman" w:eastAsia="Times New Roman"/>
-          <w:sz w:val="24"/>
-          <w:szCs w:val="24"/>
-          <w:lang w:eastAsia="zh-CN"/>
-        </w:rPr>
-      </w:pPr>
-      <w:r>
-        <w:rPr>
-          <w:rFonts w:eastAsia="Times New Roman" w:ascii="Times New Roman" w:hAnsi="Times New Roman"/>
-          <w:sz w:val="24"/>
-          <w:szCs w:val="24"/>
-          <w:lang w:eastAsia="zh-CN"/>
-        </w:rPr>
-        <w:t xml:space="preserve">В </w:t>
-      </w:r>
-    </w:p>
     <w:tbl>
       <w:tblPr>
         <w:tblW w:w="9355" w:type="dxa"/>
@@ -2827,11 +2842,15 @@
               <w:jc w:val="both"/>
               <w:rPr>
                 <w:rFonts w:ascii="Times New Roman" w:hAnsi="Times New Roman" w:eastAsia="Times New Roman"/>
+                <w:sz w:val="24"/>
+                <w:szCs w:val="24"/>
               </w:rPr>
             </w:pPr>
             <w:r>
               <w:rPr>
                 <w:rFonts w:eastAsia="Times New Roman"/>
+                <w:sz w:val="24"/>
+                <w:szCs w:val="24"/>
               </w:rPr>
             </w:r>
           </w:p>
@@ -2855,11 +2874,16 @@
               <w:spacing w:before="0" w:after="0"/>
               <w:ind w:left="0" w:right="0" w:hanging="0"/>
               <w:jc w:val="center"/>
-              <w:rPr/>
+              <w:rPr>
+                <w:sz w:val="24"/>
+                <w:szCs w:val="24"/>
+              </w:rPr>
             </w:pPr>
             <w:r>
               <w:rPr>
                 <w:rFonts w:eastAsia="Times New Roman"/>
+                <w:sz w:val="24"/>
+                <w:szCs w:val="24"/>
               </w:rPr>
               <w:t>Решетка 2х4</w:t>
             </w:r>
@@ -2885,11 +2909,16 @@
               <w:spacing w:before="0" w:after="0"/>
               <w:ind w:left="0" w:right="0" w:hanging="0"/>
               <w:jc w:val="center"/>
-              <w:rPr/>
+              <w:rPr>
+                <w:sz w:val="24"/>
+                <w:szCs w:val="24"/>
+              </w:rPr>
             </w:pPr>
             <w:r>
               <w:rPr>
                 <w:rFonts w:eastAsia="Times New Roman"/>
+                <w:sz w:val="24"/>
+                <w:szCs w:val="24"/>
               </w:rPr>
               <w:t>Решетка 4х2</w:t>
             </w:r>
@@ -2916,11 +2945,16 @@
               <w:spacing w:before="570" w:after="570"/>
               <w:ind w:left="0" w:right="0" w:firstLine="28"/>
               <w:jc w:val="center"/>
-              <w:rPr/>
+              <w:rPr>
+                <w:sz w:val="24"/>
+                <w:szCs w:val="24"/>
+              </w:rPr>
             </w:pPr>
             <w:r>
               <w:rPr>
                 <w:rFonts w:eastAsia="Times New Roman"/>
+                <w:sz w:val="24"/>
+                <w:szCs w:val="24"/>
               </w:rPr>
               <w:t>Коллективная операция Scatter</w:t>
             </w:r>
@@ -2939,18 +2973,23 @@
               <w:pStyle w:val="TableContents"/>
               <w:ind w:left="0" w:right="0" w:hanging="0"/>
               <w:jc w:val="both"/>
-              <w:rPr/>
+              <w:rPr>
+                <w:sz w:val="24"/>
+                <w:szCs w:val="24"/>
+              </w:rPr>
             </w:pPr>
             <w:r>
               <w:rPr>
                 <w:rFonts w:eastAsia="Times New Roman"/>
+                <w:sz w:val="24"/>
+                <w:szCs w:val="24"/>
               </w:rPr>
               <w:t xml:space="preserve">Вызывается в </w:t>
             </w:r>
             <w:r>
               <w:rPr>
                 <w:rFonts w:eastAsia="Times New Roman"/>
-                <w:sz w:val="28"/>
+                <w:sz w:val="24"/>
                 <w:szCs w:val="24"/>
                 <w:lang w:eastAsia="zh-CN"/>
               </w:rPr>
@@ -2959,13 +2998,15 @@
             <w:r>
               <w:rPr>
                 <w:rFonts w:eastAsia="Times New Roman"/>
+                <w:sz w:val="24"/>
+                <w:szCs w:val="24"/>
               </w:rPr>
               <w:t xml:space="preserve"> и </w:t>
             </w:r>
             <w:r>
               <w:rPr>
                 <w:rFonts w:eastAsia="Times New Roman"/>
-                <w:sz w:val="28"/>
+                <w:sz w:val="24"/>
                 <w:szCs w:val="24"/>
                 <w:lang w:eastAsia="zh-CN"/>
               </w:rPr>
@@ -2974,6 +3015,8 @@
             <w:r>
               <w:rPr>
                 <w:rFonts w:eastAsia="Times New Roman"/>
+                <w:sz w:val="24"/>
+                <w:szCs w:val="24"/>
               </w:rPr>
               <w:t xml:space="preserve"> процессах, т. к. матрица А «разрезается» по строкам, а потом передается на столбцы решетки (их 2). </w:t>
             </w:r>
@@ -2998,11 +3041,16 @@
               <w:spacing w:before="0" w:after="0"/>
               <w:ind w:left="0" w:right="0" w:hanging="0"/>
               <w:jc w:val="both"/>
-              <w:rPr/>
+              <w:rPr>
+                <w:sz w:val="24"/>
+                <w:szCs w:val="24"/>
+              </w:rPr>
             </w:pPr>
             <w:r>
               <w:rPr>
                 <w:rFonts w:eastAsia="Times New Roman"/>
+                <w:sz w:val="24"/>
+                <w:szCs w:val="24"/>
               </w:rPr>
               <w:t xml:space="preserve">Вызывается в 0, 2, 4, 6 процессах, т. к. матрица А «разрезается» по строкам, а потом передается на столбцы решетки (их 4). </w:t>
             </w:r>
@@ -3029,10 +3077,16 @@
               <w:spacing w:before="0" w:after="0"/>
               <w:ind w:left="0" w:right="0" w:firstLine="28"/>
               <w:jc w:val="center"/>
-              <w:rPr/>
+              <w:rPr>
+                <w:sz w:val="24"/>
+                <w:szCs w:val="24"/>
+              </w:rPr>
             </w:pPr>
             <w:r>
-              <w:rPr/>
+              <w:rPr>
+                <w:sz w:val="24"/>
+                <w:szCs w:val="24"/>
+              </w:rPr>
               <w:t>Операция типа точка-точка MPI_Send()</w:t>
             </w:r>
           </w:p>
@@ -3052,10 +3106,16 @@
               <w:pStyle w:val="TableContents"/>
               <w:ind w:left="0" w:right="0" w:hanging="0"/>
               <w:jc w:val="both"/>
-              <w:rPr/>
+              <w:rPr>
+                <w:sz w:val="24"/>
+                <w:szCs w:val="24"/>
+              </w:rPr>
             </w:pPr>
             <w:r>
-              <w:rPr/>
+              <w:rPr>
+                <w:sz w:val="24"/>
+                <w:szCs w:val="24"/>
+              </w:rPr>
               <w:t xml:space="preserve">Нулевой </w:t>
             </w:r>
             <w:r>
@@ -3063,14 +3123,17 @@
                 <w:rFonts w:eastAsia="Times New Roman" w:cs="Times New Roman"/>
                 <w:color w:val="auto"/>
                 <w:kern w:val="0"/>
-                <w:sz w:val="28"/>
+                <w:sz w:val="24"/>
                 <w:szCs w:val="24"/>
                 <w:lang w:val="ru-RU" w:eastAsia="zh-CN" w:bidi="ar-SA"/>
               </w:rPr>
               <w:t>процесс</w:t>
             </w:r>
             <w:r>
-              <w:rPr/>
+              <w:rPr>
+                <w:sz w:val="24"/>
+                <w:szCs w:val="24"/>
+              </w:rPr>
               <w:t xml:space="preserve"> отправляет </w:t>
             </w:r>
             <w:r>
@@ -3078,7 +3141,7 @@
                 <w:rFonts w:eastAsia="Times New Roman" w:cs="Times New Roman"/>
                 <w:color w:val="auto"/>
                 <w:kern w:val="0"/>
-                <w:sz w:val="28"/>
+                <w:sz w:val="24"/>
                 <w:szCs w:val="24"/>
                 <w:lang w:val="ru-RU" w:eastAsia="zh-CN" w:bidi="ar-SA"/>
               </w:rPr>
@@ -3095,14 +3158,17 @@
               <w:spacing w:before="0" w:after="0"/>
               <w:ind w:left="0" w:right="0" w:hanging="0"/>
               <w:jc w:val="both"/>
-              <w:rPr/>
+              <w:rPr>
+                <w:sz w:val="24"/>
+                <w:szCs w:val="24"/>
+              </w:rPr>
             </w:pPr>
             <w:r>
               <w:rPr>
                 <w:rFonts w:eastAsia="Times New Roman" w:cs="Times New Roman"/>
                 <w:color w:val="auto"/>
                 <w:kern w:val="0"/>
-                <w:sz w:val="28"/>
+                <w:sz w:val="24"/>
                 <w:szCs w:val="24"/>
                 <w:lang w:val="ru-RU" w:eastAsia="zh-CN" w:bidi="ar-SA"/>
               </w:rPr>
@@ -3132,10 +3198,16 @@
               <w:spacing w:before="0" w:after="0"/>
               <w:ind w:left="0" w:right="0" w:firstLine="28"/>
               <w:jc w:val="center"/>
-              <w:rPr/>
+              <w:rPr>
+                <w:sz w:val="24"/>
+                <w:szCs w:val="24"/>
+              </w:rPr>
             </w:pPr>
             <w:r>
-              <w:rPr/>
+              <w:rPr>
+                <w:sz w:val="24"/>
+                <w:szCs w:val="24"/>
+              </w:rPr>
               <w:t>Операция типа точка-точка MPI_Recv()</w:t>
             </w:r>
           </w:p>
@@ -3155,10 +3227,16 @@
               <w:pStyle w:val="TableContents"/>
               <w:ind w:left="0" w:right="0" w:hanging="0"/>
               <w:jc w:val="both"/>
-              <w:rPr/>
+              <w:rPr>
+                <w:sz w:val="24"/>
+                <w:szCs w:val="24"/>
+              </w:rPr>
             </w:pPr>
             <w:r>
-              <w:rPr/>
+              <w:rPr>
+                <w:sz w:val="24"/>
+                <w:szCs w:val="24"/>
+              </w:rPr>
               <w:t>Для матрицы В и С:</w:t>
             </w:r>
           </w:p>
@@ -3185,10 +3263,16 @@
               <w:spacing w:before="0" w:after="0"/>
               <w:ind w:left="0" w:right="0" w:firstLine="28"/>
               <w:jc w:val="center"/>
-              <w:rPr/>
+              <w:rPr>
+                <w:sz w:val="24"/>
+                <w:szCs w:val="24"/>
+              </w:rPr>
             </w:pPr>
             <w:r>
-              <w:rPr/>
+              <w:rPr>
+                <w:sz w:val="24"/>
+                <w:szCs w:val="24"/>
+              </w:rPr>
             </w:r>
           </w:p>
         </w:tc>
@@ -3205,10 +3289,16 @@
               <w:pStyle w:val="TableContents"/>
               <w:ind w:left="0" w:right="0" w:hanging="0"/>
               <w:jc w:val="both"/>
-              <w:rPr/>
+              <w:rPr>
+                <w:sz w:val="24"/>
+                <w:szCs w:val="24"/>
+              </w:rPr>
             </w:pPr>
             <w:r>
-              <w:rPr/>
+              <w:rPr>
+                <w:sz w:val="24"/>
+                <w:szCs w:val="24"/>
+              </w:rPr>
               <w:t xml:space="preserve">Все процессы, кроме нулевого, отправляют данные в нулевой процесс. </w:t>
               <w:br/>
               <w:t>Функция вызывается 3 раза, т.к столбцов 4, а нулевой процесс сам себя не может принимать.</w:t>
@@ -3229,10 +3319,16 @@
               <w:pStyle w:val="TableContents"/>
               <w:ind w:left="0" w:right="0" w:hanging="0"/>
               <w:jc w:val="both"/>
-              <w:rPr/>
+              <w:rPr>
+                <w:sz w:val="24"/>
+                <w:szCs w:val="24"/>
+              </w:rPr>
             </w:pPr>
             <w:r>
-              <w:rPr/>
+              <w:rPr>
+                <w:sz w:val="24"/>
+                <w:szCs w:val="24"/>
+              </w:rPr>
               <w:t>Все процессы, кроме нулевого, отправляют данные в нулевой процесс.</w:t>
             </w:r>
           </w:p>
@@ -3241,10 +3337,16 @@
               <w:pStyle w:val="TableContents"/>
               <w:ind w:left="0" w:right="0" w:hanging="0"/>
               <w:jc w:val="both"/>
-              <w:rPr/>
+              <w:rPr>
+                <w:sz w:val="24"/>
+                <w:szCs w:val="24"/>
+              </w:rPr>
             </w:pPr>
             <w:r>
-              <w:rPr/>
+              <w:rPr>
+                <w:sz w:val="24"/>
+                <w:szCs w:val="24"/>
+              </w:rPr>
               <w:t>Функция вызывается 1 раза, т.к столбцов 2, , а нулевой процесс сам себя не может принимать.</w:t>
             </w:r>
           </w:p>
@@ -3270,10 +3372,16 @@
               <w:spacing w:before="0" w:after="0"/>
               <w:ind w:left="0" w:right="0" w:firstLine="28"/>
               <w:jc w:val="center"/>
-              <w:rPr/>
+              <w:rPr>
+                <w:sz w:val="24"/>
+                <w:szCs w:val="24"/>
+              </w:rPr>
             </w:pPr>
             <w:r>
-              <w:rPr/>
+              <w:rPr>
+                <w:sz w:val="24"/>
+                <w:szCs w:val="24"/>
+              </w:rPr>
               <w:t xml:space="preserve">Коллективная операция </w:t>
             </w:r>
             <w:r>
@@ -3281,7 +3389,7 @@
                 <w:rFonts w:eastAsia="Times New Roman" w:cs="Times New Roman"/>
                 <w:color w:val="auto"/>
                 <w:kern w:val="0"/>
-                <w:sz w:val="28"/>
+                <w:sz w:val="24"/>
                 <w:szCs w:val="24"/>
                 <w:lang w:val="ru-RU" w:eastAsia="zh-CN" w:bidi="ar-SA"/>
               </w:rPr>
@@ -3304,10 +3412,16 @@
               <w:pStyle w:val="TableContents"/>
               <w:ind w:left="0" w:right="0" w:hanging="0"/>
               <w:jc w:val="both"/>
-              <w:rPr/>
+              <w:rPr>
+                <w:sz w:val="24"/>
+                <w:szCs w:val="24"/>
+              </w:rPr>
             </w:pPr>
             <w:r>
-              <w:rPr/>
+              <w:rPr>
+                <w:sz w:val="24"/>
+                <w:szCs w:val="24"/>
+              </w:rPr>
               <w:t xml:space="preserve">Нулевой </w:t>
             </w:r>
             <w:r>
@@ -3315,14 +3429,17 @@
                 <w:rFonts w:eastAsia="Times New Roman" w:cs="Times New Roman"/>
                 <w:color w:val="auto"/>
                 <w:kern w:val="0"/>
-                <w:sz w:val="28"/>
+                <w:sz w:val="24"/>
                 <w:szCs w:val="24"/>
                 <w:lang w:val="ru-RU" w:eastAsia="zh-CN" w:bidi="ar-SA"/>
               </w:rPr>
               <w:t>процесс</w:t>
             </w:r>
             <w:r>
-              <w:rPr/>
+              <w:rPr>
+                <w:sz w:val="24"/>
+                <w:szCs w:val="24"/>
+              </w:rPr>
               <w:t xml:space="preserve"> отправляет </w:t>
             </w:r>
             <w:r>
@@ -3330,7 +3447,7 @@
                 <w:rFonts w:eastAsia="Times New Roman" w:cs="Times New Roman"/>
                 <w:color w:val="auto"/>
                 <w:kern w:val="0"/>
-                <w:sz w:val="28"/>
+                <w:sz w:val="24"/>
                 <w:szCs w:val="24"/>
                 <w:lang w:val="ru-RU" w:eastAsia="zh-CN" w:bidi="ar-SA"/>
               </w:rPr>
@@ -3347,14 +3464,17 @@
               <w:spacing w:before="0" w:after="0"/>
               <w:ind w:left="0" w:right="0" w:hanging="0"/>
               <w:jc w:val="both"/>
-              <w:rPr/>
+              <w:rPr>
+                <w:sz w:val="24"/>
+                <w:szCs w:val="24"/>
+              </w:rPr>
             </w:pPr>
             <w:r>
               <w:rPr>
                 <w:rFonts w:eastAsia="Times New Roman" w:cs="Times New Roman"/>
                 <w:color w:val="auto"/>
                 <w:kern w:val="0"/>
-                <w:sz w:val="28"/>
+                <w:sz w:val="24"/>
                 <w:szCs w:val="24"/>
                 <w:lang w:val="ru-RU" w:eastAsia="zh-CN" w:bidi="ar-SA"/>
               </w:rPr>
@@ -19449,7 +19569,9 @@
         </w:rPr>
       </w:pPr>
       <w:r>
-        <w:rPr/>
+        <w:rPr>
+          <w:lang w:eastAsia="ru-RU"/>
+        </w:rPr>
       </w:r>
     </w:p>
     <w:p>

</xml_diff>